<commit_message>
use git_upload_now 2019/08/20 週二 21:39:50.97
</commit_message>
<xml_diff>
--- a/281/機台.docx
+++ b/281/機台.docx
@@ -3,216 +3,819 @@
 <w:document xmlns:wpc="http://schemas.microsoft.com/office/word/2010/wordprocessingCanvas" xmlns:cx="http://schemas.microsoft.com/office/drawing/2014/chartex" xmlns:cx1="http://schemas.microsoft.com/office/drawing/2015/9/8/chartex" xmlns:cx2="http://schemas.microsoft.com/office/drawing/2015/10/21/chartex" xmlns:cx3="http://schemas.microsoft.com/office/drawing/2016/5/9/chartex" xmlns:cx4="http://schemas.microsoft.com/office/drawing/2016/5/10/chartex" xmlns:cx5="http://schemas.microsoft.com/office/drawing/2016/5/11/chartex" xmlns:cx6="http://schemas.microsoft.com/office/drawing/2016/5/12/chartex" xmlns:cx7="http://schemas.microsoft.com/office/drawing/2016/5/13/chartex" xmlns:cx8="http://schemas.microsoft.com/office/drawing/2016/5/14/chartex" xmlns:mc="http://schemas.openxmlformats.org/markup-compatibility/2006" xmlns:aink="http://schemas.microsoft.com/office/drawing/2016/ink" xmlns:am3d="http://schemas.microsoft.com/office/drawing/2017/model3d" xmlns:o="urn:schemas-microsoft-com:office:office" xmlns:r="http://schemas.openxmlformats.org/officeDocument/2006/relationships" xmlns:m="http://schemas.openxmlformats.org/officeDocument/2006/math" xmlns:v="urn:schemas-microsoft-com:vml" xmlns:wp14="http://schemas.microsoft.com/office/word/2010/wordprocessingDrawing" xmlns:wp="http://schemas.openxmlformats.org/drawingml/2006/wordprocessingDrawing" xmlns:w10="urn:schemas-microsoft-com:office:word" xmlns:w="http://schemas.openxmlformats.org/wordprocessingml/2006/main" xmlns:w14="http://schemas.microsoft.com/office/word/2010/wordml" xmlns:w15="http://schemas.microsoft.com/office/word/2012/wordml" xmlns:w16cid="http://schemas.microsoft.com/office/word/2016/wordml/cid" xmlns:w16se="http://schemas.microsoft.com/office/word/2015/wordml/symex" xmlns:wpg="http://schemas.microsoft.com/office/word/2010/wordprocessingGroup" xmlns:wpi="http://schemas.microsoft.com/office/word/2010/wordprocessingInk" xmlns:wne="http://schemas.microsoft.com/office/word/2006/wordml" xmlns:wps="http://schemas.microsoft.com/office/word/2010/wordprocessingShape" mc:Ignorable="w14 w15 w16se w16cid wp14">
   <w:body>
     <w:p>
-      <w:r>
-        <w:rPr>
-          <w:rFonts w:hint="eastAsia"/>
+      <w:pPr>
+        <w:rPr>
+          <w:rFonts w:ascii="標楷體" w:eastAsia="標楷體" w:hAnsi="標楷體"/>
+          <w:sz w:val="28"/>
+          <w:szCs w:val="24"/>
+        </w:rPr>
+      </w:pPr>
+      <w:r>
+        <w:rPr>
+          <w:rFonts w:ascii="標楷體" w:eastAsia="標楷體" w:hAnsi="標楷體" w:hint="eastAsia"/>
+          <w:sz w:val="28"/>
+          <w:szCs w:val="24"/>
         </w:rPr>
         <w:t>機台搬遷簽收單</w:t>
       </w:r>
     </w:p>
-    <w:p/>
-    <w:p>
-      <w:r>
-        <w:rPr>
-          <w:rFonts w:hint="eastAsia"/>
-        </w:rPr>
-        <w:t>本搬運公司</w:t>
-      </w:r>
-      <w:r>
-        <w:rPr>
-          <w:rFonts w:hint="eastAsia"/>
-        </w:rPr>
-        <w:t>__________________</w:t>
-      </w:r>
-      <w:r>
-        <w:rPr>
-          <w:rFonts w:hint="eastAsia"/>
-        </w:rPr>
-        <w:t>經三信銀行聯絡後，在</w:t>
-      </w:r>
-      <w:r>
-        <w:rPr>
-          <w:rFonts w:hint="eastAsia"/>
-        </w:rPr>
-        <w:t>______</w:t>
-      </w:r>
-      <w:r>
-        <w:rPr>
-          <w:rFonts w:hint="eastAsia"/>
-        </w:rPr>
-        <w:t>年</w:t>
-      </w:r>
-      <w:r>
-        <w:rPr>
-          <w:rFonts w:hint="eastAsia"/>
-        </w:rPr>
-        <w:t>___</w:t>
-      </w:r>
-      <w:r>
-        <w:rPr>
-          <w:rFonts w:hint="eastAsia"/>
-        </w:rPr>
-        <w:t>月</w:t>
-      </w:r>
-      <w:r>
-        <w:rPr>
-          <w:rFonts w:hint="eastAsia"/>
-        </w:rPr>
-        <w:t>___</w:t>
-      </w:r>
-      <w:r>
-        <w:rPr>
-          <w:rFonts w:hint="eastAsia"/>
-        </w:rPr>
-        <w:t>日</w:t>
-      </w:r>
-      <w:r>
-        <w:rPr>
-          <w:rFonts w:hint="eastAsia"/>
+    <w:p>
+      <w:pPr>
+        <w:rPr>
+          <w:rFonts w:ascii="標楷體" w:eastAsia="標楷體" w:hAnsi="標楷體"/>
+          <w:sz w:val="28"/>
+          <w:szCs w:val="24"/>
+        </w:rPr>
+      </w:pPr>
+    </w:p>
+    <w:p>
+      <w:pPr>
+        <w:pStyle w:val="a3"/>
+        <w:numPr>
+          <w:ilvl w:val="0"/>
+          <w:numId w:val="2"/>
+        </w:numPr>
+        <w:ind w:leftChars="0"/>
+        <w:rPr>
+          <w:rFonts w:ascii="標楷體" w:eastAsia="標楷體" w:hAnsi="標楷體"/>
+          <w:sz w:val="28"/>
+          <w:szCs w:val="24"/>
+        </w:rPr>
+      </w:pPr>
+      <w:r>
+        <w:rPr>
+          <w:rFonts w:ascii="標楷體" w:eastAsia="標楷體" w:hAnsi="標楷體" w:hint="eastAsia"/>
+          <w:sz w:val="28"/>
+          <w:szCs w:val="24"/>
+        </w:rPr>
+        <w:t>遷移物品：</w:t>
+      </w:r>
+      <w:proofErr w:type="gramStart"/>
+      <w:r>
+        <w:rPr>
+          <w:rFonts w:ascii="標楷體" w:eastAsia="標楷體" w:hAnsi="標楷體" w:hint="eastAsia"/>
+          <w:sz w:val="28"/>
+          <w:szCs w:val="24"/>
+        </w:rPr>
+        <w:t>機台乙台</w:t>
+      </w:r>
+      <w:proofErr w:type="gramEnd"/>
+      <w:r>
+        <w:rPr>
+          <w:rFonts w:ascii="標楷體" w:eastAsia="標楷體" w:hAnsi="標楷體" w:hint="eastAsia"/>
+          <w:sz w:val="28"/>
+          <w:szCs w:val="24"/>
+        </w:rPr>
+        <w:t>，</w:t>
+      </w:r>
+      <w:proofErr w:type="gramStart"/>
+      <w:r>
+        <w:rPr>
+          <w:rFonts w:ascii="標楷體" w:eastAsia="標楷體" w:hAnsi="標楷體" w:hint="eastAsia"/>
+          <w:sz w:val="28"/>
+          <w:szCs w:val="24"/>
+        </w:rPr>
+        <w:t>含機台</w:t>
+      </w:r>
+      <w:proofErr w:type="gramEnd"/>
+      <w:r>
+        <w:rPr>
+          <w:rFonts w:ascii="標楷體" w:eastAsia="標楷體" w:hAnsi="標楷體" w:hint="eastAsia"/>
+          <w:sz w:val="28"/>
+          <w:szCs w:val="24"/>
+        </w:rPr>
+        <w:t>本體、冷卻水機、</w:t>
+      </w:r>
+      <w:proofErr w:type="gramStart"/>
+      <w:r>
+        <w:rPr>
+          <w:rFonts w:ascii="標楷體" w:eastAsia="標楷體" w:hAnsi="標楷體" w:hint="eastAsia"/>
+          <w:sz w:val="28"/>
+          <w:szCs w:val="24"/>
+        </w:rPr>
+        <w:t>送料平台</w:t>
+      </w:r>
+      <w:proofErr w:type="gramEnd"/>
+      <w:r>
+        <w:rPr>
+          <w:rFonts w:ascii="標楷體" w:eastAsia="標楷體" w:hAnsi="標楷體" w:hint="eastAsia"/>
+          <w:sz w:val="28"/>
+          <w:szCs w:val="24"/>
+        </w:rPr>
+        <w:t>及其他零件</w:t>
+      </w:r>
+    </w:p>
+    <w:p>
+      <w:pPr>
+        <w:pStyle w:val="a3"/>
+        <w:numPr>
+          <w:ilvl w:val="0"/>
+          <w:numId w:val="2"/>
+        </w:numPr>
+        <w:ind w:leftChars="0"/>
+        <w:rPr>
+          <w:rFonts w:ascii="標楷體" w:eastAsia="標楷體" w:hAnsi="標楷體"/>
+          <w:sz w:val="28"/>
+          <w:szCs w:val="24"/>
+        </w:rPr>
+      </w:pPr>
+      <w:r>
+        <w:rPr>
+          <w:rFonts w:ascii="標楷體" w:eastAsia="標楷體" w:hAnsi="標楷體" w:hint="eastAsia"/>
+          <w:sz w:val="28"/>
+          <w:szCs w:val="24"/>
+        </w:rPr>
+        <w:t>機台描述：由法院扣押</w:t>
+      </w:r>
+      <w:r>
+        <w:rPr>
+          <w:rFonts w:ascii="標楷體" w:eastAsia="標楷體" w:hAnsi="標楷體" w:hint="eastAsia"/>
+          <w:sz w:val="28"/>
+          <w:szCs w:val="24"/>
+        </w:rPr>
+        <w:t>，案號：</w:t>
+      </w:r>
+      <w:proofErr w:type="gramStart"/>
+      <w:r>
+        <w:rPr>
+          <w:rFonts w:ascii="標楷體" w:eastAsia="標楷體" w:hAnsi="標楷體" w:hint="eastAsia"/>
+          <w:sz w:val="28"/>
+          <w:szCs w:val="24"/>
+        </w:rPr>
+        <w:t>104</w:t>
+      </w:r>
+      <w:proofErr w:type="gramEnd"/>
+      <w:r>
+        <w:rPr>
+          <w:rFonts w:ascii="標楷體" w:eastAsia="標楷體" w:hAnsi="標楷體" w:hint="eastAsia"/>
+          <w:sz w:val="28"/>
+          <w:szCs w:val="24"/>
+        </w:rPr>
+        <w:t>年度</w:t>
+      </w:r>
+      <w:proofErr w:type="gramStart"/>
+      <w:r>
+        <w:rPr>
+          <w:rFonts w:ascii="標楷體" w:eastAsia="標楷體" w:hAnsi="標楷體" w:hint="eastAsia"/>
+          <w:sz w:val="28"/>
+          <w:szCs w:val="24"/>
+        </w:rPr>
+        <w:t>司執全字</w:t>
+      </w:r>
+      <w:proofErr w:type="gramEnd"/>
+      <w:r>
+        <w:rPr>
+          <w:rFonts w:ascii="標楷體" w:eastAsia="標楷體" w:hAnsi="標楷體" w:hint="eastAsia"/>
+          <w:sz w:val="28"/>
+          <w:szCs w:val="24"/>
+        </w:rPr>
+        <w:t>第891號、</w:t>
+      </w:r>
+      <w:proofErr w:type="gramStart"/>
+      <w:r>
+        <w:rPr>
+          <w:rFonts w:ascii="標楷體" w:eastAsia="標楷體" w:hAnsi="標楷體" w:hint="eastAsia"/>
+          <w:sz w:val="28"/>
+          <w:szCs w:val="24"/>
+        </w:rPr>
+        <w:t>108</w:t>
+      </w:r>
+      <w:proofErr w:type="gramEnd"/>
+      <w:r>
+        <w:rPr>
+          <w:rFonts w:ascii="標楷體" w:eastAsia="標楷體" w:hAnsi="標楷體" w:hint="eastAsia"/>
+          <w:sz w:val="28"/>
+          <w:szCs w:val="24"/>
+        </w:rPr>
+        <w:t>年度</w:t>
+      </w:r>
+      <w:proofErr w:type="gramStart"/>
+      <w:r>
+        <w:rPr>
+          <w:rFonts w:ascii="標楷體" w:eastAsia="標楷體" w:hAnsi="標楷體" w:hint="eastAsia"/>
+          <w:sz w:val="28"/>
+          <w:szCs w:val="24"/>
+        </w:rPr>
+        <w:t>司執菊字</w:t>
+      </w:r>
+      <w:proofErr w:type="gramEnd"/>
+      <w:r>
+        <w:rPr>
+          <w:rFonts w:ascii="標楷體" w:eastAsia="標楷體" w:hAnsi="標楷體" w:hint="eastAsia"/>
+          <w:sz w:val="28"/>
+          <w:szCs w:val="24"/>
+        </w:rPr>
+        <w:t>第50399號</w:t>
+      </w:r>
+    </w:p>
+    <w:p>
+      <w:pPr>
+        <w:pStyle w:val="a3"/>
+        <w:numPr>
+          <w:ilvl w:val="0"/>
+          <w:numId w:val="2"/>
+        </w:numPr>
+        <w:ind w:leftChars="0"/>
+        <w:rPr>
+          <w:rFonts w:ascii="標楷體" w:eastAsia="標楷體" w:hAnsi="標楷體"/>
+          <w:sz w:val="28"/>
+          <w:szCs w:val="24"/>
+        </w:rPr>
+      </w:pPr>
+      <w:r>
+        <w:rPr>
+          <w:rFonts w:ascii="標楷體" w:eastAsia="標楷體" w:hAnsi="標楷體" w:hint="eastAsia"/>
+          <w:sz w:val="28"/>
+          <w:szCs w:val="24"/>
+        </w:rPr>
+        <w:t>遷移前地址：</w:t>
+      </w:r>
+      <w:r>
+        <w:rPr>
+          <w:rFonts w:ascii="標楷體" w:eastAsia="標楷體" w:hAnsi="標楷體" w:hint="eastAsia"/>
+          <w:sz w:val="28"/>
+          <w:szCs w:val="24"/>
+        </w:rPr>
+        <w:t>台中市太平區成功路281號</w:t>
+      </w:r>
+    </w:p>
+    <w:p>
+      <w:pPr>
+        <w:pStyle w:val="a3"/>
+        <w:numPr>
+          <w:ilvl w:val="0"/>
+          <w:numId w:val="2"/>
+        </w:numPr>
+        <w:ind w:leftChars="0"/>
+        <w:rPr>
+          <w:rFonts w:ascii="標楷體" w:eastAsia="標楷體" w:hAnsi="標楷體"/>
+          <w:sz w:val="28"/>
+          <w:szCs w:val="24"/>
+        </w:rPr>
+      </w:pPr>
+      <w:r>
+        <w:rPr>
+          <w:rFonts w:ascii="標楷體" w:eastAsia="標楷體" w:hAnsi="標楷體" w:hint="eastAsia"/>
+          <w:sz w:val="28"/>
+          <w:szCs w:val="24"/>
+        </w:rPr>
+        <w:t>遷移後地址：______________________________</w:t>
+      </w:r>
+      <w:r>
+        <w:rPr>
+          <w:rFonts w:ascii="標楷體" w:eastAsia="標楷體" w:hAnsi="標楷體" w:hint="eastAsia"/>
+          <w:sz w:val="28"/>
+          <w:szCs w:val="24"/>
+        </w:rPr>
+        <w:t>____________</w:t>
+      </w:r>
+      <w:r>
+        <w:rPr>
+          <w:rFonts w:ascii="標楷體" w:eastAsia="標楷體" w:hAnsi="標楷體" w:hint="eastAsia"/>
+          <w:sz w:val="28"/>
+          <w:szCs w:val="24"/>
+        </w:rPr>
+        <w:t>_</w:t>
+      </w:r>
+    </w:p>
+    <w:p>
+      <w:pPr>
+        <w:pStyle w:val="a3"/>
+        <w:numPr>
+          <w:ilvl w:val="0"/>
+          <w:numId w:val="2"/>
+        </w:numPr>
+        <w:ind w:leftChars="0"/>
+        <w:rPr>
+          <w:rFonts w:ascii="標楷體" w:eastAsia="標楷體" w:hAnsi="標楷體"/>
+          <w:sz w:val="28"/>
+          <w:szCs w:val="24"/>
+        </w:rPr>
+      </w:pPr>
+      <w:r>
+        <w:rPr>
+          <w:rFonts w:ascii="標楷體" w:eastAsia="標楷體" w:hAnsi="標楷體" w:hint="eastAsia"/>
+          <w:sz w:val="28"/>
+          <w:szCs w:val="24"/>
+        </w:rPr>
+        <w:t>預定遷移時間：民國108年8月22日(四) 上午10時</w:t>
+      </w:r>
+    </w:p>
+    <w:p>
+      <w:pPr>
+        <w:rPr>
+          <w:rFonts w:ascii="標楷體" w:eastAsia="標楷體" w:hAnsi="標楷體"/>
+          <w:sz w:val="28"/>
+          <w:szCs w:val="24"/>
+        </w:rPr>
+      </w:pPr>
+    </w:p>
+    <w:p>
+      <w:pPr>
+        <w:rPr>
+          <w:rFonts w:ascii="標楷體" w:eastAsia="標楷體" w:hAnsi="標楷體" w:hint="eastAsia"/>
+          <w:sz w:val="28"/>
+          <w:szCs w:val="24"/>
+        </w:rPr>
+      </w:pPr>
+    </w:p>
+    <w:p>
+      <w:pPr>
+        <w:rPr>
+          <w:rFonts w:ascii="標楷體" w:eastAsia="標楷體" w:hAnsi="標楷體" w:hint="eastAsia"/>
+          <w:sz w:val="28"/>
+          <w:szCs w:val="24"/>
+        </w:rPr>
+      </w:pPr>
+      <w:r>
+        <w:rPr>
+          <w:rFonts w:ascii="標楷體" w:eastAsia="標楷體" w:hAnsi="標楷體" w:hint="eastAsia"/>
+          <w:sz w:val="28"/>
+          <w:szCs w:val="24"/>
+        </w:rPr>
+        <w:t xml:space="preserve">            </w:t>
+      </w:r>
+      <w:r>
+        <w:rPr>
+          <w:rFonts w:ascii="標楷體" w:eastAsia="標楷體" w:hAnsi="標楷體" w:hint="eastAsia"/>
+          <w:sz w:val="28"/>
+          <w:szCs w:val="24"/>
         </w:rPr>
         <w:t xml:space="preserve"> </w:t>
       </w:r>
       <w:r>
         <w:rPr>
-          <w:rFonts w:hint="eastAsia"/>
-        </w:rPr>
-        <w:t>將法院查封、三信銀行為債權人之</w:t>
-      </w:r>
-      <w:proofErr w:type="gramStart"/>
-      <w:r>
-        <w:rPr>
-          <w:rFonts w:hint="eastAsia"/>
-        </w:rPr>
-        <w:t>機台乙台</w:t>
-      </w:r>
-      <w:proofErr w:type="gramEnd"/>
-      <w:r>
-        <w:rPr>
-          <w:rFonts w:hint="eastAsia"/>
-        </w:rPr>
-        <w:t>，由</w:t>
-      </w:r>
-      <w:r>
-        <w:rPr>
-          <w:rFonts w:hint="eastAsia"/>
-        </w:rPr>
-        <w:t>原地址</w:t>
-      </w:r>
-      <w:r>
-        <w:rPr>
-          <w:rFonts w:hint="eastAsia"/>
-        </w:rPr>
-        <w:t>(</w:t>
-      </w:r>
-      <w:r>
-        <w:rPr>
-          <w:rFonts w:hint="eastAsia"/>
-        </w:rPr>
-        <w:t>台中市太平區成功路</w:t>
-      </w:r>
-      <w:r>
-        <w:rPr>
-          <w:rFonts w:hint="eastAsia"/>
-        </w:rPr>
-        <w:t>281</w:t>
-      </w:r>
-      <w:r>
-        <w:rPr>
-          <w:rFonts w:hint="eastAsia"/>
-        </w:rPr>
-        <w:t>號</w:t>
-      </w:r>
-      <w:r>
-        <w:rPr>
-          <w:rFonts w:hint="eastAsia"/>
-        </w:rPr>
-        <w:t>)</w:t>
-      </w:r>
-      <w:r>
-        <w:rPr>
-          <w:rFonts w:hint="eastAsia"/>
-        </w:rPr>
-        <w:t>，搬遷至新地址</w:t>
-      </w:r>
-      <w:r>
-        <w:rPr>
-          <w:rFonts w:hint="eastAsia"/>
-        </w:rPr>
-        <w:t>_</w:t>
-      </w:r>
-      <w:r>
-        <w:rPr>
-          <w:rFonts w:hint="eastAsia"/>
-        </w:rPr>
-        <w:t>__________________________</w:t>
-      </w:r>
-      <w:r>
-        <w:rPr>
-          <w:rFonts w:hint="eastAsia"/>
-        </w:rPr>
-        <w:t>_________________________</w:t>
-      </w:r>
-    </w:p>
-    <w:p/>
-    <w:p>
-      <w:r>
-        <w:rPr>
-          <w:rFonts w:hint="eastAsia"/>
-        </w:rPr>
-        <w:t>搬遷負責人</w:t>
-      </w:r>
-      <w:r>
-        <w:tab/>
-      </w:r>
-      <w:r>
-        <w:rPr>
-          <w:rFonts w:hint="eastAsia"/>
-        </w:rPr>
-        <w:t>_____________</w:t>
-      </w:r>
-      <w:r>
-        <w:rPr>
-          <w:rFonts w:hint="eastAsia"/>
-        </w:rPr>
-        <w:t>___</w:t>
-      </w:r>
-    </w:p>
-    <w:p>
-      <w:r>
-        <w:rPr>
-          <w:rFonts w:hint="eastAsia"/>
-        </w:rPr>
-        <w:t>屋主</w:t>
-      </w:r>
-      <w:r>
-        <w:tab/>
-      </w:r>
-      <w:r>
-        <w:tab/>
-      </w:r>
-      <w:r>
-        <w:rPr>
-          <w:rFonts w:hint="eastAsia"/>
-        </w:rPr>
-        <w:t>________</w:t>
-      </w:r>
+          <w:rFonts w:ascii="標楷體" w:eastAsia="標楷體" w:hAnsi="標楷體" w:hint="eastAsia"/>
+          <w:sz w:val="28"/>
+          <w:szCs w:val="24"/>
+        </w:rPr>
+        <w:t xml:space="preserve"> 職稱       </w:t>
+      </w:r>
+      <w:r>
+        <w:rPr>
+          <w:rFonts w:ascii="標楷體" w:eastAsia="標楷體" w:hAnsi="標楷體" w:hint="eastAsia"/>
+          <w:sz w:val="28"/>
+          <w:szCs w:val="24"/>
+        </w:rPr>
+        <w:t xml:space="preserve">     </w:t>
+      </w:r>
+      <w:r>
+        <w:rPr>
+          <w:rFonts w:ascii="標楷體" w:eastAsia="標楷體" w:hAnsi="標楷體" w:hint="eastAsia"/>
+          <w:sz w:val="28"/>
+          <w:szCs w:val="24"/>
+        </w:rPr>
+        <w:t xml:space="preserve">           姓名           電話</w:t>
+      </w:r>
+    </w:p>
+    <w:p>
+      <w:pPr>
+        <w:rPr>
+          <w:rFonts w:ascii="標楷體" w:eastAsia="標楷體" w:hAnsi="標楷體" w:hint="eastAsia"/>
+          <w:sz w:val="28"/>
+          <w:szCs w:val="24"/>
+        </w:rPr>
+      </w:pPr>
+      <w:r>
+        <w:rPr>
+          <w:rFonts w:ascii="標楷體" w:eastAsia="標楷體" w:hAnsi="標楷體" w:hint="eastAsia"/>
+          <w:sz w:val="28"/>
+          <w:szCs w:val="24"/>
+        </w:rPr>
+        <w:t>__________________________________   ___________</w:t>
+      </w:r>
+      <w:r>
+        <w:rPr>
+          <w:rFonts w:ascii="標楷體" w:eastAsia="標楷體" w:hAnsi="標楷體" w:hint="eastAsia"/>
+          <w:sz w:val="28"/>
+          <w:szCs w:val="24"/>
+        </w:rPr>
+        <w:t>__</w:t>
+      </w:r>
+      <w:r>
+        <w:rPr>
+          <w:rFonts w:ascii="標楷體" w:eastAsia="標楷體" w:hAnsi="標楷體" w:hint="eastAsia"/>
+          <w:sz w:val="28"/>
+          <w:szCs w:val="24"/>
+        </w:rPr>
+        <w:t xml:space="preserve">  ___________</w:t>
+      </w:r>
+      <w:r>
+        <w:rPr>
+          <w:rFonts w:ascii="標楷體" w:eastAsia="標楷體" w:hAnsi="標楷體" w:hint="eastAsia"/>
+          <w:sz w:val="28"/>
+          <w:szCs w:val="24"/>
+        </w:rPr>
+        <w:t>__</w:t>
+      </w:r>
+    </w:p>
+    <w:p>
+      <w:pPr>
+        <w:rPr>
+          <w:rFonts w:ascii="標楷體" w:eastAsia="標楷體" w:hAnsi="標楷體" w:hint="eastAsia"/>
+          <w:sz w:val="28"/>
+          <w:szCs w:val="24"/>
+        </w:rPr>
+      </w:pPr>
+      <w:r>
+        <w:rPr>
+          <w:rFonts w:ascii="標楷體" w:eastAsia="標楷體" w:hAnsi="標楷體" w:hint="eastAsia"/>
+          <w:sz w:val="28"/>
+          <w:szCs w:val="24"/>
+        </w:rPr>
+        <w:t>__________________________________   ___________</w:t>
+      </w:r>
+      <w:r>
+        <w:rPr>
+          <w:rFonts w:ascii="標楷體" w:eastAsia="標楷體" w:hAnsi="標楷體" w:hint="eastAsia"/>
+          <w:sz w:val="28"/>
+          <w:szCs w:val="24"/>
+        </w:rPr>
+        <w:t>__</w:t>
+      </w:r>
+      <w:r>
+        <w:rPr>
+          <w:rFonts w:ascii="標楷體" w:eastAsia="標楷體" w:hAnsi="標楷體" w:hint="eastAsia"/>
+          <w:sz w:val="28"/>
+          <w:szCs w:val="24"/>
+        </w:rPr>
+        <w:t xml:space="preserve">  ___________</w:t>
+      </w:r>
+      <w:r>
+        <w:rPr>
+          <w:rFonts w:ascii="標楷體" w:eastAsia="標楷體" w:hAnsi="標楷體" w:hint="eastAsia"/>
+          <w:sz w:val="28"/>
+          <w:szCs w:val="24"/>
+        </w:rPr>
+        <w:t>__</w:t>
+      </w:r>
+    </w:p>
+    <w:p>
+      <w:pPr>
+        <w:rPr>
+          <w:rFonts w:ascii="標楷體" w:eastAsia="標楷體" w:hAnsi="標楷體" w:hint="eastAsia"/>
+          <w:sz w:val="28"/>
+          <w:szCs w:val="24"/>
+        </w:rPr>
+      </w:pPr>
+      <w:r>
+        <w:rPr>
+          <w:rFonts w:ascii="標楷體" w:eastAsia="標楷體" w:hAnsi="標楷體" w:hint="eastAsia"/>
+          <w:sz w:val="28"/>
+          <w:szCs w:val="24"/>
+        </w:rPr>
+        <w:t>__________________________________   ___________</w:t>
+      </w:r>
+      <w:r>
+        <w:rPr>
+          <w:rFonts w:ascii="標楷體" w:eastAsia="標楷體" w:hAnsi="標楷體" w:hint="eastAsia"/>
+          <w:sz w:val="28"/>
+          <w:szCs w:val="24"/>
+        </w:rPr>
+        <w:t>__</w:t>
+      </w:r>
+      <w:r>
+        <w:rPr>
+          <w:rFonts w:ascii="標楷體" w:eastAsia="標楷體" w:hAnsi="標楷體" w:hint="eastAsia"/>
+          <w:sz w:val="28"/>
+          <w:szCs w:val="24"/>
+        </w:rPr>
+        <w:t xml:space="preserve">  ___________</w:t>
+      </w:r>
+      <w:r>
+        <w:rPr>
+          <w:rFonts w:ascii="標楷體" w:eastAsia="標楷體" w:hAnsi="標楷體" w:hint="eastAsia"/>
+          <w:sz w:val="28"/>
+          <w:szCs w:val="24"/>
+        </w:rPr>
+        <w:t>__</w:t>
+      </w:r>
+    </w:p>
+    <w:p>
+      <w:pPr>
+        <w:rPr>
+          <w:rFonts w:ascii="標楷體" w:eastAsia="標楷體" w:hAnsi="標楷體" w:hint="eastAsia"/>
+          <w:sz w:val="28"/>
+          <w:szCs w:val="24"/>
+        </w:rPr>
+      </w:pPr>
+      <w:r>
+        <w:rPr>
+          <w:rFonts w:ascii="標楷體" w:eastAsia="標楷體" w:hAnsi="標楷體" w:hint="eastAsia"/>
+          <w:sz w:val="28"/>
+          <w:szCs w:val="24"/>
+        </w:rPr>
+        <w:t>__________________________________   ___________</w:t>
+      </w:r>
+      <w:r>
+        <w:rPr>
+          <w:rFonts w:ascii="標楷體" w:eastAsia="標楷體" w:hAnsi="標楷體" w:hint="eastAsia"/>
+          <w:sz w:val="28"/>
+          <w:szCs w:val="24"/>
+        </w:rPr>
+        <w:t>__</w:t>
+      </w:r>
+      <w:r>
+        <w:rPr>
+          <w:rFonts w:ascii="標楷體" w:eastAsia="標楷體" w:hAnsi="標楷體" w:hint="eastAsia"/>
+          <w:sz w:val="28"/>
+          <w:szCs w:val="24"/>
+        </w:rPr>
+        <w:t xml:space="preserve">  ___________</w:t>
+      </w:r>
+      <w:r>
+        <w:rPr>
+          <w:rFonts w:ascii="標楷體" w:eastAsia="標楷體" w:hAnsi="標楷體" w:hint="eastAsia"/>
+          <w:sz w:val="28"/>
+          <w:szCs w:val="24"/>
+        </w:rPr>
+        <w:t>__</w:t>
+      </w:r>
+    </w:p>
+    <w:p>
+      <w:pPr>
+        <w:rPr>
+          <w:rFonts w:ascii="標楷體" w:eastAsia="標楷體" w:hAnsi="標楷體" w:hint="eastAsia"/>
+          <w:sz w:val="28"/>
+          <w:szCs w:val="24"/>
+        </w:rPr>
+      </w:pPr>
+      <w:r>
+        <w:rPr>
+          <w:rFonts w:ascii="標楷體" w:eastAsia="標楷體" w:hAnsi="標楷體" w:hint="eastAsia"/>
+          <w:sz w:val="28"/>
+          <w:szCs w:val="24"/>
+        </w:rPr>
+        <w:t>__________________________________   ___________</w:t>
+      </w:r>
+      <w:r>
+        <w:rPr>
+          <w:rFonts w:ascii="標楷體" w:eastAsia="標楷體" w:hAnsi="標楷體" w:hint="eastAsia"/>
+          <w:sz w:val="28"/>
+          <w:szCs w:val="24"/>
+        </w:rPr>
+        <w:t>__</w:t>
+      </w:r>
+      <w:r>
+        <w:rPr>
+          <w:rFonts w:ascii="標楷體" w:eastAsia="標楷體" w:hAnsi="標楷體" w:hint="eastAsia"/>
+          <w:sz w:val="28"/>
+          <w:szCs w:val="24"/>
+        </w:rPr>
+        <w:t xml:space="preserve">  ___________</w:t>
+      </w:r>
+      <w:r>
+        <w:rPr>
+          <w:rFonts w:ascii="標楷體" w:eastAsia="標楷體" w:hAnsi="標楷體" w:hint="eastAsia"/>
+          <w:sz w:val="28"/>
+          <w:szCs w:val="24"/>
+        </w:rPr>
+        <w:t>__</w:t>
+      </w:r>
+    </w:p>
+    <w:p>
+      <w:pPr>
+        <w:rPr>
+          <w:rFonts w:ascii="標楷體" w:eastAsia="標楷體" w:hAnsi="標楷體"/>
+          <w:sz w:val="28"/>
+          <w:szCs w:val="24"/>
+        </w:rPr>
+      </w:pPr>
+      <w:r>
+        <w:rPr>
+          <w:rFonts w:ascii="標楷體" w:eastAsia="標楷體" w:hAnsi="標楷體" w:hint="eastAsia"/>
+          <w:sz w:val="28"/>
+          <w:szCs w:val="24"/>
+        </w:rPr>
+        <w:t>__________________________________   ___________</w:t>
+      </w:r>
+      <w:r>
+        <w:rPr>
+          <w:rFonts w:ascii="標楷體" w:eastAsia="標楷體" w:hAnsi="標楷體" w:hint="eastAsia"/>
+          <w:sz w:val="28"/>
+          <w:szCs w:val="24"/>
+        </w:rPr>
+        <w:t>__</w:t>
+      </w:r>
+      <w:r>
+        <w:rPr>
+          <w:rFonts w:ascii="標楷體" w:eastAsia="標楷體" w:hAnsi="標楷體" w:hint="eastAsia"/>
+          <w:sz w:val="28"/>
+          <w:szCs w:val="24"/>
+        </w:rPr>
+        <w:t xml:space="preserve">  ___________</w:t>
+      </w:r>
+      <w:r>
+        <w:rPr>
+          <w:rFonts w:ascii="標楷體" w:eastAsia="標楷體" w:hAnsi="標楷體" w:hint="eastAsia"/>
+          <w:sz w:val="28"/>
+          <w:szCs w:val="24"/>
+        </w:rPr>
+        <w:t>__</w:t>
+      </w:r>
+    </w:p>
+    <w:p>
+      <w:pPr>
+        <w:rPr>
+          <w:rFonts w:ascii="標楷體" w:eastAsia="標楷體" w:hAnsi="標楷體" w:hint="eastAsia"/>
+          <w:sz w:val="28"/>
+          <w:szCs w:val="24"/>
+        </w:rPr>
+      </w:pPr>
       <w:bookmarkStart w:id="0" w:name="_GoBack"/>
       <w:bookmarkEnd w:id="0"/>
-      <w:r>
-        <w:rPr>
-          <w:rFonts w:hint="eastAsia"/>
-        </w:rPr>
-        <w:t>________</w:t>
-      </w:r>
     </w:p>
     <w:sectPr>
       <w:pgSz w:w="11906" w:h="16838"/>
-      <w:pgMar w:top="1440" w:right="1800" w:bottom="1440" w:left="1800" w:header="851" w:footer="992" w:gutter="0"/>
+      <w:pgMar w:top="1361" w:right="1361" w:bottom="1361" w:left="1361" w:header="851" w:footer="992" w:gutter="0"/>
       <w:cols w:space="425"/>
       <w:docGrid w:type="lines" w:linePitch="360"/>
     </w:sectPr>
   </w:body>
 </w:document>
+</file>
+
+<file path=word/numbering.xml><?xml version="1.0" encoding="utf-8"?>
+<w:numbering xmlns:wpc="http://schemas.microsoft.com/office/word/2010/wordprocessingCanvas" xmlns:cx="http://schemas.microsoft.com/office/drawing/2014/chartex" xmlns:cx1="http://schemas.microsoft.com/office/drawing/2015/9/8/chartex" xmlns:cx2="http://schemas.microsoft.com/office/drawing/2015/10/21/chartex" xmlns:cx3="http://schemas.microsoft.com/office/drawing/2016/5/9/chartex" xmlns:cx4="http://schemas.microsoft.com/office/drawing/2016/5/10/chartex" xmlns:cx5="http://schemas.microsoft.com/office/drawing/2016/5/11/chartex" xmlns:cx6="http://schemas.microsoft.com/office/drawing/2016/5/12/chartex" xmlns:cx7="http://schemas.microsoft.com/office/drawing/2016/5/13/chartex" xmlns:cx8="http://schemas.microsoft.com/office/drawing/2016/5/14/chartex" xmlns:mc="http://schemas.openxmlformats.org/markup-compatibility/2006" xmlns:aink="http://schemas.microsoft.com/office/drawing/2016/ink" xmlns:am3d="http://schemas.microsoft.com/office/drawing/2017/model3d" xmlns:o="urn:schemas-microsoft-com:office:office" xmlns:r="http://schemas.openxmlformats.org/officeDocument/2006/relationships" xmlns:m="http://schemas.openxmlformats.org/officeDocument/2006/math" xmlns:v="urn:schemas-microsoft-com:vml" xmlns:wp14="http://schemas.microsoft.com/office/word/2010/wordprocessingDrawing" xmlns:wp="http://schemas.openxmlformats.org/drawingml/2006/wordprocessingDrawing" xmlns:w10="urn:schemas-microsoft-com:office:word" xmlns:w="http://schemas.openxmlformats.org/wordprocessingml/2006/main" xmlns:w14="http://schemas.microsoft.com/office/word/2010/wordml" xmlns:w15="http://schemas.microsoft.com/office/word/2012/wordml" xmlns:w16cid="http://schemas.microsoft.com/office/word/2016/wordml/cid" xmlns:w16se="http://schemas.microsoft.com/office/word/2015/wordml/symex" xmlns:wpg="http://schemas.microsoft.com/office/word/2010/wordprocessingGroup" xmlns:wpi="http://schemas.microsoft.com/office/word/2010/wordprocessingInk" xmlns:wne="http://schemas.microsoft.com/office/word/2006/wordml" xmlns:wps="http://schemas.microsoft.com/office/word/2010/wordprocessingShape" mc:Ignorable="w14 w15 w16se w16cid wp14">
+  <w:abstractNum w:abstractNumId="0" w15:restartNumberingAfterBreak="0">
+    <w:nsid w:val="46E04CA1"/>
+    <w:multiLevelType w:val="hybridMultilevel"/>
+    <w:tmpl w:val="1494DE8A"/>
+    <w:lvl w:ilvl="0" w:tplc="0409000F">
+      <w:start w:val="1"/>
+      <w:numFmt w:val="decimal"/>
+      <w:lvlText w:val="%1."/>
+      <w:lvlJc w:val="left"/>
+      <w:pPr>
+        <w:ind w:left="960" w:hanging="480"/>
+      </w:pPr>
+    </w:lvl>
+    <w:lvl w:ilvl="1" w:tplc="04090019" w:tentative="1">
+      <w:start w:val="1"/>
+      <w:numFmt w:val="ideographTraditional"/>
+      <w:lvlText w:val="%2、"/>
+      <w:lvlJc w:val="left"/>
+      <w:pPr>
+        <w:ind w:left="1440" w:hanging="480"/>
+      </w:pPr>
+    </w:lvl>
+    <w:lvl w:ilvl="2" w:tplc="0409001B" w:tentative="1">
+      <w:start w:val="1"/>
+      <w:numFmt w:val="lowerRoman"/>
+      <w:lvlText w:val="%3."/>
+      <w:lvlJc w:val="right"/>
+      <w:pPr>
+        <w:ind w:left="1920" w:hanging="480"/>
+      </w:pPr>
+    </w:lvl>
+    <w:lvl w:ilvl="3" w:tplc="0409000F" w:tentative="1">
+      <w:start w:val="1"/>
+      <w:numFmt w:val="decimal"/>
+      <w:lvlText w:val="%4."/>
+      <w:lvlJc w:val="left"/>
+      <w:pPr>
+        <w:ind w:left="2400" w:hanging="480"/>
+      </w:pPr>
+    </w:lvl>
+    <w:lvl w:ilvl="4" w:tplc="04090019" w:tentative="1">
+      <w:start w:val="1"/>
+      <w:numFmt w:val="ideographTraditional"/>
+      <w:lvlText w:val="%5、"/>
+      <w:lvlJc w:val="left"/>
+      <w:pPr>
+        <w:ind w:left="2880" w:hanging="480"/>
+      </w:pPr>
+    </w:lvl>
+    <w:lvl w:ilvl="5" w:tplc="0409001B" w:tentative="1">
+      <w:start w:val="1"/>
+      <w:numFmt w:val="lowerRoman"/>
+      <w:lvlText w:val="%6."/>
+      <w:lvlJc w:val="right"/>
+      <w:pPr>
+        <w:ind w:left="3360" w:hanging="480"/>
+      </w:pPr>
+    </w:lvl>
+    <w:lvl w:ilvl="6" w:tplc="0409000F" w:tentative="1">
+      <w:start w:val="1"/>
+      <w:numFmt w:val="decimal"/>
+      <w:lvlText w:val="%7."/>
+      <w:lvlJc w:val="left"/>
+      <w:pPr>
+        <w:ind w:left="3840" w:hanging="480"/>
+      </w:pPr>
+    </w:lvl>
+    <w:lvl w:ilvl="7" w:tplc="04090019" w:tentative="1">
+      <w:start w:val="1"/>
+      <w:numFmt w:val="ideographTraditional"/>
+      <w:lvlText w:val="%8、"/>
+      <w:lvlJc w:val="left"/>
+      <w:pPr>
+        <w:ind w:left="4320" w:hanging="480"/>
+      </w:pPr>
+    </w:lvl>
+    <w:lvl w:ilvl="8" w:tplc="0409001B" w:tentative="1">
+      <w:start w:val="1"/>
+      <w:numFmt w:val="lowerRoman"/>
+      <w:lvlText w:val="%9."/>
+      <w:lvlJc w:val="right"/>
+      <w:pPr>
+        <w:ind w:left="4800" w:hanging="480"/>
+      </w:pPr>
+    </w:lvl>
+  </w:abstractNum>
+  <w:abstractNum w:abstractNumId="1" w15:restartNumberingAfterBreak="0">
+    <w:nsid w:val="4DDD565C"/>
+    <w:multiLevelType w:val="hybridMultilevel"/>
+    <w:tmpl w:val="C0ACF724"/>
+    <w:lvl w:ilvl="0" w:tplc="0409000F">
+      <w:start w:val="1"/>
+      <w:numFmt w:val="decimal"/>
+      <w:lvlText w:val="%1."/>
+      <w:lvlJc w:val="left"/>
+      <w:pPr>
+        <w:ind w:left="480" w:hanging="480"/>
+      </w:pPr>
+    </w:lvl>
+    <w:lvl w:ilvl="1" w:tplc="04090019" w:tentative="1">
+      <w:start w:val="1"/>
+      <w:numFmt w:val="ideographTraditional"/>
+      <w:lvlText w:val="%2、"/>
+      <w:lvlJc w:val="left"/>
+      <w:pPr>
+        <w:ind w:left="960" w:hanging="480"/>
+      </w:pPr>
+    </w:lvl>
+    <w:lvl w:ilvl="2" w:tplc="0409001B" w:tentative="1">
+      <w:start w:val="1"/>
+      <w:numFmt w:val="lowerRoman"/>
+      <w:lvlText w:val="%3."/>
+      <w:lvlJc w:val="right"/>
+      <w:pPr>
+        <w:ind w:left="1440" w:hanging="480"/>
+      </w:pPr>
+    </w:lvl>
+    <w:lvl w:ilvl="3" w:tplc="0409000F" w:tentative="1">
+      <w:start w:val="1"/>
+      <w:numFmt w:val="decimal"/>
+      <w:lvlText w:val="%4."/>
+      <w:lvlJc w:val="left"/>
+      <w:pPr>
+        <w:ind w:left="1920" w:hanging="480"/>
+      </w:pPr>
+    </w:lvl>
+    <w:lvl w:ilvl="4" w:tplc="04090019" w:tentative="1">
+      <w:start w:val="1"/>
+      <w:numFmt w:val="ideographTraditional"/>
+      <w:lvlText w:val="%5、"/>
+      <w:lvlJc w:val="left"/>
+      <w:pPr>
+        <w:ind w:left="2400" w:hanging="480"/>
+      </w:pPr>
+    </w:lvl>
+    <w:lvl w:ilvl="5" w:tplc="0409001B" w:tentative="1">
+      <w:start w:val="1"/>
+      <w:numFmt w:val="lowerRoman"/>
+      <w:lvlText w:val="%6."/>
+      <w:lvlJc w:val="right"/>
+      <w:pPr>
+        <w:ind w:left="2880" w:hanging="480"/>
+      </w:pPr>
+    </w:lvl>
+    <w:lvl w:ilvl="6" w:tplc="0409000F" w:tentative="1">
+      <w:start w:val="1"/>
+      <w:numFmt w:val="decimal"/>
+      <w:lvlText w:val="%7."/>
+      <w:lvlJc w:val="left"/>
+      <w:pPr>
+        <w:ind w:left="3360" w:hanging="480"/>
+      </w:pPr>
+    </w:lvl>
+    <w:lvl w:ilvl="7" w:tplc="04090019" w:tentative="1">
+      <w:start w:val="1"/>
+      <w:numFmt w:val="ideographTraditional"/>
+      <w:lvlText w:val="%8、"/>
+      <w:lvlJc w:val="left"/>
+      <w:pPr>
+        <w:ind w:left="3840" w:hanging="480"/>
+      </w:pPr>
+    </w:lvl>
+    <w:lvl w:ilvl="8" w:tplc="0409001B" w:tentative="1">
+      <w:start w:val="1"/>
+      <w:numFmt w:val="lowerRoman"/>
+      <w:lvlText w:val="%9."/>
+      <w:lvlJc w:val="right"/>
+      <w:pPr>
+        <w:ind w:left="4320" w:hanging="480"/>
+      </w:pPr>
+    </w:lvl>
+  </w:abstractNum>
+  <w:num w:numId="1">
+    <w:abstractNumId w:val="0"/>
+  </w:num>
+  <w:num w:numId="2">
+    <w:abstractNumId w:val="1"/>
+  </w:num>
+</w:numbering>
 </file>
 
 <file path=word/styles.xml><?xml version="1.0" encoding="utf-8"?>
@@ -641,6 +1244,16 @@
     <w:semiHidden/>
     <w:unhideWhenUsed/>
   </w:style>
+  <w:style w:type="paragraph" w:styleId="a3">
+    <w:name w:val="List Paragraph"/>
+    <w:basedOn w:val="a"/>
+    <w:uiPriority w:val="34"/>
+    <w:qFormat/>
+    <w:rsid w:val="00D552F9"/>
+    <w:pPr>
+      <w:ind w:leftChars="200" w:left="480"/>
+    </w:pPr>
+  </w:style>
 </w:styles>
 </file>
 

</xml_diff>

<commit_message>
use git_upload_now 2019/08/20 週二 22:07:25.15
</commit_message>
<xml_diff>
--- a/281/機台.docx
+++ b/281/機台.docx
@@ -4,8 +4,9 @@
   <w:body>
     <w:p>
       <w:pPr>
-        <w:rPr>
-          <w:rFonts w:ascii="標楷體" w:eastAsia="標楷體" w:hAnsi="標楷體"/>
+        <w:spacing w:line="0" w:lineRule="atLeast"/>
+        <w:rPr>
+          <w:rFonts w:ascii="標楷體" w:eastAsia="標楷體" w:hAnsi="標楷體" w:hint="eastAsia"/>
           <w:sz w:val="28"/>
           <w:szCs w:val="24"/>
         </w:rPr>
@@ -18,15 +19,6 @@
         </w:rPr>
         <w:t>機台搬遷簽收單</w:t>
       </w:r>
-    </w:p>
-    <w:p>
-      <w:pPr>
-        <w:rPr>
-          <w:rFonts w:ascii="標楷體" w:eastAsia="標楷體" w:hAnsi="標楷體"/>
-          <w:sz w:val="28"/>
-          <w:szCs w:val="24"/>
-        </w:rPr>
-      </w:pPr>
     </w:p>
     <w:p>
       <w:pPr>
@@ -35,6 +27,7 @@
           <w:ilvl w:val="0"/>
           <w:numId w:val="2"/>
         </w:numPr>
+        <w:spacing w:line="0" w:lineRule="atLeast"/>
         <w:ind w:leftChars="0"/>
         <w:rPr>
           <w:rFonts w:ascii="標楷體" w:eastAsia="標楷體" w:hAnsi="標楷體"/>
@@ -112,6 +105,7 @@
           <w:ilvl w:val="0"/>
           <w:numId w:val="2"/>
         </w:numPr>
+        <w:spacing w:line="0" w:lineRule="atLeast"/>
         <w:ind w:leftChars="0"/>
         <w:rPr>
           <w:rFonts w:ascii="標楷體" w:eastAsia="標楷體" w:hAnsi="標楷體"/>
@@ -215,6 +209,7 @@
           <w:ilvl w:val="0"/>
           <w:numId w:val="2"/>
         </w:numPr>
+        <w:spacing w:line="0" w:lineRule="atLeast"/>
         <w:ind w:leftChars="0"/>
         <w:rPr>
           <w:rFonts w:ascii="標楷體" w:eastAsia="標楷體" w:hAnsi="標楷體"/>
@@ -228,15 +223,7 @@
           <w:sz w:val="28"/>
           <w:szCs w:val="24"/>
         </w:rPr>
-        <w:t>遷移前地址：</w:t>
-      </w:r>
-      <w:r>
-        <w:rPr>
-          <w:rFonts w:ascii="標楷體" w:eastAsia="標楷體" w:hAnsi="標楷體" w:hint="eastAsia"/>
-          <w:sz w:val="28"/>
-          <w:szCs w:val="24"/>
-        </w:rPr>
-        <w:t>台中市太平區成功路281號</w:t>
+        <w:t>遷移前地址：台中市太平區成功路281號</w:t>
       </w:r>
     </w:p>
     <w:p>
@@ -246,6 +233,7 @@
           <w:ilvl w:val="0"/>
           <w:numId w:val="2"/>
         </w:numPr>
+        <w:spacing w:line="0" w:lineRule="atLeast"/>
         <w:ind w:leftChars="0"/>
         <w:rPr>
           <w:rFonts w:ascii="標楷體" w:eastAsia="標楷體" w:hAnsi="標楷體"/>
@@ -285,6 +273,7 @@
           <w:ilvl w:val="0"/>
           <w:numId w:val="2"/>
         </w:numPr>
+        <w:spacing w:line="0" w:lineRule="atLeast"/>
         <w:ind w:leftChars="0"/>
         <w:rPr>
           <w:rFonts w:ascii="標楷體" w:eastAsia="標楷體" w:hAnsi="標楷體"/>
@@ -298,80 +287,631 @@
           <w:sz w:val="28"/>
           <w:szCs w:val="24"/>
         </w:rPr>
-        <w:t>預定遷移時間：民國108年8月22日(四) 上午10時</w:t>
+        <w:t>預定遷移時間：民國108年</w:t>
+      </w:r>
+      <w:r>
+        <w:rPr>
+          <w:rFonts w:ascii="標楷體" w:eastAsia="標楷體" w:hAnsi="標楷體" w:hint="eastAsia"/>
+          <w:sz w:val="28"/>
+          <w:szCs w:val="24"/>
+        </w:rPr>
+        <w:t>0</w:t>
+      </w:r>
+      <w:r>
+        <w:rPr>
+          <w:rFonts w:ascii="標楷體" w:eastAsia="標楷體" w:hAnsi="標楷體" w:hint="eastAsia"/>
+          <w:sz w:val="28"/>
+          <w:szCs w:val="24"/>
+        </w:rPr>
+        <w:t>8月22日(四) 上午10時</w:t>
       </w:r>
     </w:p>
     <w:p>
       <w:pPr>
+        <w:pStyle w:val="a3"/>
+        <w:numPr>
+          <w:ilvl w:val="0"/>
+          <w:numId w:val="2"/>
+        </w:numPr>
+        <w:spacing w:line="0" w:lineRule="atLeast"/>
+        <w:ind w:leftChars="0"/>
         <w:rPr>
           <w:rFonts w:ascii="標楷體" w:eastAsia="標楷體" w:hAnsi="標楷體"/>
           <w:sz w:val="28"/>
           <w:szCs w:val="24"/>
         </w:rPr>
       </w:pPr>
+      <w:r>
+        <w:rPr>
+          <w:rFonts w:ascii="標楷體" w:eastAsia="標楷體" w:hAnsi="標楷體" w:hint="eastAsia"/>
+          <w:sz w:val="28"/>
+          <w:szCs w:val="24"/>
+        </w:rPr>
+        <w:t>機台相片如下(六張)</w:t>
+      </w:r>
+    </w:p>
+    <w:tbl>
+      <w:tblPr>
+        <w:tblStyle w:val="a4"/>
+        <w:tblW w:w="0" w:type="auto"/>
+        <w:tblLook w:val="04A0" w:firstRow="1" w:lastRow="0" w:firstColumn="1" w:lastColumn="0" w:noHBand="0" w:noVBand="1"/>
+      </w:tblPr>
+      <w:tblGrid>
+        <w:gridCol w:w="4927"/>
+        <w:gridCol w:w="4927"/>
+      </w:tblGrid>
+      <w:tr>
+        <w:tc>
+          <w:tcPr>
+            <w:tcW w:w="4587" w:type="dxa"/>
+          </w:tcPr>
+          <w:p>
+            <w:pPr>
+              <w:spacing w:line="0" w:lineRule="atLeast"/>
+              <w:rPr>
+                <w:rFonts w:ascii="標楷體" w:eastAsia="標楷體" w:hAnsi="標楷體"/>
+                <w:sz w:val="28"/>
+                <w:szCs w:val="24"/>
+              </w:rPr>
+            </w:pPr>
+            <w:r>
+              <w:rPr>
+                <w:rFonts w:ascii="標楷體" w:eastAsia="標楷體" w:hAnsi="標楷體"/>
+                <w:noProof/>
+                <w:sz w:val="28"/>
+                <w:szCs w:val="24"/>
+              </w:rPr>
+              <w:drawing>
+                <wp:inline distT="0" distB="0" distL="0" distR="0" wp14:anchorId="0D30F6C8" wp14:editId="7AB774AB">
+                  <wp:extent cx="3049200" cy="2037600"/>
+                  <wp:effectExtent l="0" t="0" r="0" b="1270"/>
+                  <wp:docPr id="4" name="圖片 4"/>
+                  <wp:cNvGraphicFramePr>
+                    <a:graphicFrameLocks xmlns:a="http://schemas.openxmlformats.org/drawingml/2006/main" noChangeAspect="1"/>
+                  </wp:cNvGraphicFramePr>
+                  <a:graphic xmlns:a="http://schemas.openxmlformats.org/drawingml/2006/main">
+                    <a:graphicData uri="http://schemas.openxmlformats.org/drawingml/2006/picture">
+                      <pic:pic xmlns:pic="http://schemas.openxmlformats.org/drawingml/2006/picture">
+                        <pic:nvPicPr>
+                          <pic:cNvPr id="0" name="Picture 4"/>
+                          <pic:cNvPicPr>
+                            <a:picLocks noChangeAspect="1" noChangeArrowheads="1"/>
+                          </pic:cNvPicPr>
+                        </pic:nvPicPr>
+                        <pic:blipFill>
+                          <a:blip r:embed="rId5" cstate="print">
+                            <a:extLst>
+                              <a:ext uri="{28A0092B-C50C-407E-A947-70E740481C1C}">
+                                <a14:useLocalDpi xmlns:a14="http://schemas.microsoft.com/office/drawing/2010/main" val="0"/>
+                              </a:ext>
+                            </a:extLst>
+                          </a:blip>
+                          <a:srcRect/>
+                          <a:stretch>
+                            <a:fillRect/>
+                          </a:stretch>
+                        </pic:blipFill>
+                        <pic:spPr bwMode="auto">
+                          <a:xfrm>
+                            <a:off x="0" y="0"/>
+                            <a:ext cx="3049200" cy="2037600"/>
+                          </a:xfrm>
+                          <a:prstGeom prst="rect">
+                            <a:avLst/>
+                          </a:prstGeom>
+                          <a:noFill/>
+                          <a:ln>
+                            <a:noFill/>
+                          </a:ln>
+                        </pic:spPr>
+                      </pic:pic>
+                    </a:graphicData>
+                  </a:graphic>
+                </wp:inline>
+              </w:drawing>
+            </w:r>
+          </w:p>
+        </w:tc>
+        <w:tc>
+          <w:tcPr>
+            <w:tcW w:w="4587" w:type="dxa"/>
+          </w:tcPr>
+          <w:p>
+            <w:pPr>
+              <w:spacing w:line="0" w:lineRule="atLeast"/>
+              <w:rPr>
+                <w:rFonts w:ascii="標楷體" w:eastAsia="標楷體" w:hAnsi="標楷體"/>
+                <w:sz w:val="28"/>
+                <w:szCs w:val="24"/>
+              </w:rPr>
+            </w:pPr>
+            <w:r>
+              <w:rPr>
+                <w:rFonts w:ascii="標楷體" w:eastAsia="標楷體" w:hAnsi="標楷體"/>
+                <w:noProof/>
+                <w:sz w:val="28"/>
+                <w:szCs w:val="24"/>
+              </w:rPr>
+              <w:drawing>
+                <wp:inline distT="0" distB="0" distL="0" distR="0" wp14:anchorId="6D5414B7" wp14:editId="4DAB9E40">
+                  <wp:extent cx="3049200" cy="2037600"/>
+                  <wp:effectExtent l="0" t="0" r="0" b="1270"/>
+                  <wp:docPr id="5" name="圖片 5"/>
+                  <wp:cNvGraphicFramePr>
+                    <a:graphicFrameLocks xmlns:a="http://schemas.openxmlformats.org/drawingml/2006/main" noChangeAspect="1"/>
+                  </wp:cNvGraphicFramePr>
+                  <a:graphic xmlns:a="http://schemas.openxmlformats.org/drawingml/2006/main">
+                    <a:graphicData uri="http://schemas.openxmlformats.org/drawingml/2006/picture">
+                      <pic:pic xmlns:pic="http://schemas.openxmlformats.org/drawingml/2006/picture">
+                        <pic:nvPicPr>
+                          <pic:cNvPr id="0" name="Picture 5"/>
+                          <pic:cNvPicPr>
+                            <a:picLocks noChangeAspect="1" noChangeArrowheads="1"/>
+                          </pic:cNvPicPr>
+                        </pic:nvPicPr>
+                        <pic:blipFill>
+                          <a:blip r:embed="rId6" cstate="print">
+                            <a:extLst>
+                              <a:ext uri="{28A0092B-C50C-407E-A947-70E740481C1C}">
+                                <a14:useLocalDpi xmlns:a14="http://schemas.microsoft.com/office/drawing/2010/main" val="0"/>
+                              </a:ext>
+                            </a:extLst>
+                          </a:blip>
+                          <a:srcRect/>
+                          <a:stretch>
+                            <a:fillRect/>
+                          </a:stretch>
+                        </pic:blipFill>
+                        <pic:spPr bwMode="auto">
+                          <a:xfrm>
+                            <a:off x="0" y="0"/>
+                            <a:ext cx="3049200" cy="2037600"/>
+                          </a:xfrm>
+                          <a:prstGeom prst="rect">
+                            <a:avLst/>
+                          </a:prstGeom>
+                          <a:noFill/>
+                          <a:ln>
+                            <a:noFill/>
+                          </a:ln>
+                        </pic:spPr>
+                      </pic:pic>
+                    </a:graphicData>
+                  </a:graphic>
+                </wp:inline>
+              </w:drawing>
+            </w:r>
+          </w:p>
+        </w:tc>
+      </w:tr>
+      <w:tr>
+        <w:tc>
+          <w:tcPr>
+            <w:tcW w:w="4587" w:type="dxa"/>
+          </w:tcPr>
+          <w:p>
+            <w:pPr>
+              <w:spacing w:line="0" w:lineRule="atLeast"/>
+              <w:rPr>
+                <w:rFonts w:ascii="標楷體" w:eastAsia="標楷體" w:hAnsi="標楷體"/>
+                <w:sz w:val="28"/>
+                <w:szCs w:val="24"/>
+              </w:rPr>
+            </w:pPr>
+            <w:r>
+              <w:rPr>
+                <w:rFonts w:ascii="標楷體" w:eastAsia="標楷體" w:hAnsi="標楷體"/>
+                <w:noProof/>
+                <w:sz w:val="28"/>
+                <w:szCs w:val="24"/>
+              </w:rPr>
+              <w:drawing>
+                <wp:inline distT="0" distB="0" distL="0" distR="0" wp14:anchorId="6D1041D4" wp14:editId="4C3151DA">
+                  <wp:extent cx="3049200" cy="2037600"/>
+                  <wp:effectExtent l="0" t="0" r="0" b="1270"/>
+                  <wp:docPr id="6" name="圖片 6"/>
+                  <wp:cNvGraphicFramePr>
+                    <a:graphicFrameLocks xmlns:a="http://schemas.openxmlformats.org/drawingml/2006/main" noChangeAspect="1"/>
+                  </wp:cNvGraphicFramePr>
+                  <a:graphic xmlns:a="http://schemas.openxmlformats.org/drawingml/2006/main">
+                    <a:graphicData uri="http://schemas.openxmlformats.org/drawingml/2006/picture">
+                      <pic:pic xmlns:pic="http://schemas.openxmlformats.org/drawingml/2006/picture">
+                        <pic:nvPicPr>
+                          <pic:cNvPr id="0" name="Picture 6"/>
+                          <pic:cNvPicPr>
+                            <a:picLocks noChangeAspect="1" noChangeArrowheads="1"/>
+                          </pic:cNvPicPr>
+                        </pic:nvPicPr>
+                        <pic:blipFill>
+                          <a:blip r:embed="rId7" cstate="print">
+                            <a:extLst>
+                              <a:ext uri="{28A0092B-C50C-407E-A947-70E740481C1C}">
+                                <a14:useLocalDpi xmlns:a14="http://schemas.microsoft.com/office/drawing/2010/main" val="0"/>
+                              </a:ext>
+                            </a:extLst>
+                          </a:blip>
+                          <a:srcRect/>
+                          <a:stretch>
+                            <a:fillRect/>
+                          </a:stretch>
+                        </pic:blipFill>
+                        <pic:spPr bwMode="auto">
+                          <a:xfrm>
+                            <a:off x="0" y="0"/>
+                            <a:ext cx="3049200" cy="2037600"/>
+                          </a:xfrm>
+                          <a:prstGeom prst="rect">
+                            <a:avLst/>
+                          </a:prstGeom>
+                          <a:noFill/>
+                          <a:ln>
+                            <a:noFill/>
+                          </a:ln>
+                        </pic:spPr>
+                      </pic:pic>
+                    </a:graphicData>
+                  </a:graphic>
+                </wp:inline>
+              </w:drawing>
+            </w:r>
+          </w:p>
+        </w:tc>
+        <w:tc>
+          <w:tcPr>
+            <w:tcW w:w="4587" w:type="dxa"/>
+          </w:tcPr>
+          <w:p>
+            <w:pPr>
+              <w:spacing w:line="0" w:lineRule="atLeast"/>
+              <w:rPr>
+                <w:rFonts w:ascii="標楷體" w:eastAsia="標楷體" w:hAnsi="標楷體"/>
+                <w:sz w:val="28"/>
+                <w:szCs w:val="24"/>
+              </w:rPr>
+            </w:pPr>
+            <w:r>
+              <w:rPr>
+                <w:rFonts w:ascii="標楷體" w:eastAsia="標楷體" w:hAnsi="標楷體"/>
+                <w:noProof/>
+                <w:sz w:val="28"/>
+                <w:szCs w:val="24"/>
+              </w:rPr>
+              <w:drawing>
+                <wp:inline distT="0" distB="0" distL="0" distR="0" wp14:anchorId="72614E4A" wp14:editId="1A056D3D">
+                  <wp:extent cx="3049200" cy="2037600"/>
+                  <wp:effectExtent l="0" t="0" r="0" b="1270"/>
+                  <wp:docPr id="7" name="圖片 7"/>
+                  <wp:cNvGraphicFramePr>
+                    <a:graphicFrameLocks xmlns:a="http://schemas.openxmlformats.org/drawingml/2006/main" noChangeAspect="1"/>
+                  </wp:cNvGraphicFramePr>
+                  <a:graphic xmlns:a="http://schemas.openxmlformats.org/drawingml/2006/main">
+                    <a:graphicData uri="http://schemas.openxmlformats.org/drawingml/2006/picture">
+                      <pic:pic xmlns:pic="http://schemas.openxmlformats.org/drawingml/2006/picture">
+                        <pic:nvPicPr>
+                          <pic:cNvPr id="0" name="Picture 7"/>
+                          <pic:cNvPicPr>
+                            <a:picLocks noChangeAspect="1" noChangeArrowheads="1"/>
+                          </pic:cNvPicPr>
+                        </pic:nvPicPr>
+                        <pic:blipFill>
+                          <a:blip r:embed="rId8" cstate="print">
+                            <a:extLst>
+                              <a:ext uri="{28A0092B-C50C-407E-A947-70E740481C1C}">
+                                <a14:useLocalDpi xmlns:a14="http://schemas.microsoft.com/office/drawing/2010/main" val="0"/>
+                              </a:ext>
+                            </a:extLst>
+                          </a:blip>
+                          <a:srcRect/>
+                          <a:stretch>
+                            <a:fillRect/>
+                          </a:stretch>
+                        </pic:blipFill>
+                        <pic:spPr bwMode="auto">
+                          <a:xfrm>
+                            <a:off x="0" y="0"/>
+                            <a:ext cx="3049200" cy="2037600"/>
+                          </a:xfrm>
+                          <a:prstGeom prst="rect">
+                            <a:avLst/>
+                          </a:prstGeom>
+                          <a:noFill/>
+                          <a:ln>
+                            <a:noFill/>
+                          </a:ln>
+                        </pic:spPr>
+                      </pic:pic>
+                    </a:graphicData>
+                  </a:graphic>
+                </wp:inline>
+              </w:drawing>
+            </w:r>
+          </w:p>
+        </w:tc>
+      </w:tr>
+      <w:tr>
+        <w:tc>
+          <w:tcPr>
+            <w:tcW w:w="4587" w:type="dxa"/>
+          </w:tcPr>
+          <w:p>
+            <w:pPr>
+              <w:spacing w:line="0" w:lineRule="atLeast"/>
+              <w:rPr>
+                <w:rFonts w:ascii="標楷體" w:eastAsia="標楷體" w:hAnsi="標楷體"/>
+                <w:sz w:val="28"/>
+                <w:szCs w:val="24"/>
+              </w:rPr>
+            </w:pPr>
+            <w:r>
+              <w:rPr>
+                <w:rFonts w:ascii="標楷體" w:eastAsia="標楷體" w:hAnsi="標楷體"/>
+                <w:noProof/>
+                <w:sz w:val="28"/>
+                <w:szCs w:val="24"/>
+              </w:rPr>
+              <w:drawing>
+                <wp:inline distT="0" distB="0" distL="0" distR="0" wp14:anchorId="6723BA8E" wp14:editId="60B8C4BB">
+                  <wp:extent cx="3049200" cy="2037600"/>
+                  <wp:effectExtent l="0" t="0" r="0" b="1270"/>
+                  <wp:docPr id="8" name="圖片 8"/>
+                  <wp:cNvGraphicFramePr>
+                    <a:graphicFrameLocks xmlns:a="http://schemas.openxmlformats.org/drawingml/2006/main" noChangeAspect="1"/>
+                  </wp:cNvGraphicFramePr>
+                  <a:graphic xmlns:a="http://schemas.openxmlformats.org/drawingml/2006/main">
+                    <a:graphicData uri="http://schemas.openxmlformats.org/drawingml/2006/picture">
+                      <pic:pic xmlns:pic="http://schemas.openxmlformats.org/drawingml/2006/picture">
+                        <pic:nvPicPr>
+                          <pic:cNvPr id="0" name="Picture 8"/>
+                          <pic:cNvPicPr>
+                            <a:picLocks noChangeAspect="1" noChangeArrowheads="1"/>
+                          </pic:cNvPicPr>
+                        </pic:nvPicPr>
+                        <pic:blipFill>
+                          <a:blip r:embed="rId9" cstate="print">
+                            <a:extLst>
+                              <a:ext uri="{28A0092B-C50C-407E-A947-70E740481C1C}">
+                                <a14:useLocalDpi xmlns:a14="http://schemas.microsoft.com/office/drawing/2010/main" val="0"/>
+                              </a:ext>
+                            </a:extLst>
+                          </a:blip>
+                          <a:srcRect/>
+                          <a:stretch>
+                            <a:fillRect/>
+                          </a:stretch>
+                        </pic:blipFill>
+                        <pic:spPr bwMode="auto">
+                          <a:xfrm>
+                            <a:off x="0" y="0"/>
+                            <a:ext cx="3049200" cy="2037600"/>
+                          </a:xfrm>
+                          <a:prstGeom prst="rect">
+                            <a:avLst/>
+                          </a:prstGeom>
+                          <a:noFill/>
+                          <a:ln>
+                            <a:noFill/>
+                          </a:ln>
+                        </pic:spPr>
+                      </pic:pic>
+                    </a:graphicData>
+                  </a:graphic>
+                </wp:inline>
+              </w:drawing>
+            </w:r>
+          </w:p>
+        </w:tc>
+        <w:tc>
+          <w:tcPr>
+            <w:tcW w:w="4587" w:type="dxa"/>
+          </w:tcPr>
+          <w:p>
+            <w:pPr>
+              <w:spacing w:line="0" w:lineRule="atLeast"/>
+              <w:rPr>
+                <w:rFonts w:ascii="標楷體" w:eastAsia="標楷體" w:hAnsi="標楷體"/>
+                <w:sz w:val="28"/>
+                <w:szCs w:val="24"/>
+              </w:rPr>
+            </w:pPr>
+            <w:r>
+              <w:rPr>
+                <w:rFonts w:ascii="標楷體" w:eastAsia="標楷體" w:hAnsi="標楷體"/>
+                <w:noProof/>
+                <w:sz w:val="28"/>
+                <w:szCs w:val="24"/>
+              </w:rPr>
+              <w:drawing>
+                <wp:inline distT="0" distB="0" distL="0" distR="0" wp14:anchorId="6D6008E3" wp14:editId="1841E28E">
+                  <wp:extent cx="3049200" cy="2037600"/>
+                  <wp:effectExtent l="0" t="0" r="0" b="1270"/>
+                  <wp:docPr id="9" name="圖片 9"/>
+                  <wp:cNvGraphicFramePr>
+                    <a:graphicFrameLocks xmlns:a="http://schemas.openxmlformats.org/drawingml/2006/main" noChangeAspect="1"/>
+                  </wp:cNvGraphicFramePr>
+                  <a:graphic xmlns:a="http://schemas.openxmlformats.org/drawingml/2006/main">
+                    <a:graphicData uri="http://schemas.openxmlformats.org/drawingml/2006/picture">
+                      <pic:pic xmlns:pic="http://schemas.openxmlformats.org/drawingml/2006/picture">
+                        <pic:nvPicPr>
+                          <pic:cNvPr id="0" name="Picture 9"/>
+                          <pic:cNvPicPr>
+                            <a:picLocks noChangeAspect="1" noChangeArrowheads="1"/>
+                          </pic:cNvPicPr>
+                        </pic:nvPicPr>
+                        <pic:blipFill>
+                          <a:blip r:embed="rId10" cstate="print">
+                            <a:extLst>
+                              <a:ext uri="{28A0092B-C50C-407E-A947-70E740481C1C}">
+                                <a14:useLocalDpi xmlns:a14="http://schemas.microsoft.com/office/drawing/2010/main" val="0"/>
+                              </a:ext>
+                            </a:extLst>
+                          </a:blip>
+                          <a:srcRect/>
+                          <a:stretch>
+                            <a:fillRect/>
+                          </a:stretch>
+                        </pic:blipFill>
+                        <pic:spPr bwMode="auto">
+                          <a:xfrm>
+                            <a:off x="0" y="0"/>
+                            <a:ext cx="3049200" cy="2037600"/>
+                          </a:xfrm>
+                          <a:prstGeom prst="rect">
+                            <a:avLst/>
+                          </a:prstGeom>
+                          <a:noFill/>
+                          <a:ln>
+                            <a:noFill/>
+                          </a:ln>
+                        </pic:spPr>
+                      </pic:pic>
+                    </a:graphicData>
+                  </a:graphic>
+                </wp:inline>
+              </w:drawing>
+            </w:r>
+          </w:p>
+        </w:tc>
+      </w:tr>
+    </w:tbl>
+    <w:p>
+      <w:pPr>
+        <w:spacing w:line="0" w:lineRule="atLeast"/>
+        <w:rPr>
+          <w:rFonts w:ascii="標楷體" w:eastAsia="標楷體" w:hAnsi="標楷體"/>
+          <w:sz w:val="28"/>
+          <w:szCs w:val="24"/>
+        </w:rPr>
+      </w:pPr>
+      <w:r>
+        <w:rPr>
+          <w:rFonts w:ascii="標楷體" w:eastAsia="標楷體" w:hAnsi="標楷體" w:hint="eastAsia"/>
+          <w:sz w:val="28"/>
+          <w:szCs w:val="24"/>
+        </w:rPr>
+        <w:t xml:space="preserve">            </w:t>
+      </w:r>
+      <w:r>
+        <w:rPr>
+          <w:rFonts w:ascii="標楷體" w:eastAsia="標楷體" w:hAnsi="標楷體" w:hint="eastAsia"/>
+          <w:sz w:val="28"/>
+          <w:szCs w:val="24"/>
+        </w:rPr>
+        <w:t xml:space="preserve"> </w:t>
+      </w:r>
+      <w:r>
+        <w:rPr>
+          <w:rFonts w:ascii="標楷體" w:eastAsia="標楷體" w:hAnsi="標楷體" w:hint="eastAsia"/>
+          <w:sz w:val="28"/>
+          <w:szCs w:val="24"/>
+        </w:rPr>
+        <w:t xml:space="preserve"> 職稱       </w:t>
+      </w:r>
+      <w:r>
+        <w:rPr>
+          <w:rFonts w:ascii="標楷體" w:eastAsia="標楷體" w:hAnsi="標楷體" w:hint="eastAsia"/>
+          <w:sz w:val="28"/>
+          <w:szCs w:val="24"/>
+        </w:rPr>
+        <w:t xml:space="preserve">     </w:t>
+      </w:r>
+      <w:r>
+        <w:rPr>
+          <w:rFonts w:ascii="標楷體" w:eastAsia="標楷體" w:hAnsi="標楷體" w:hint="eastAsia"/>
+          <w:sz w:val="28"/>
+          <w:szCs w:val="24"/>
+        </w:rPr>
+        <w:t xml:space="preserve">           姓名           電話</w:t>
+      </w:r>
     </w:p>
     <w:p>
       <w:pPr>
-        <w:rPr>
-          <w:rFonts w:ascii="標楷體" w:eastAsia="標楷體" w:hAnsi="標楷體" w:hint="eastAsia"/>
-          <w:sz w:val="28"/>
-          <w:szCs w:val="24"/>
-        </w:rPr>
-      </w:pPr>
+        <w:spacing w:line="0" w:lineRule="atLeast"/>
+        <w:rPr>
+          <w:rFonts w:ascii="標楷體" w:eastAsia="標楷體" w:hAnsi="標楷體"/>
+          <w:sz w:val="28"/>
+          <w:szCs w:val="24"/>
+        </w:rPr>
+      </w:pPr>
+      <w:r>
+        <w:rPr>
+          <w:rFonts w:ascii="標楷體" w:eastAsia="標楷體" w:hAnsi="標楷體" w:hint="eastAsia"/>
+          <w:sz w:val="28"/>
+          <w:szCs w:val="24"/>
+        </w:rPr>
+        <w:t>__________________________________   ___________</w:t>
+      </w:r>
+      <w:r>
+        <w:rPr>
+          <w:rFonts w:ascii="標楷體" w:eastAsia="標楷體" w:hAnsi="標楷體" w:hint="eastAsia"/>
+          <w:sz w:val="28"/>
+          <w:szCs w:val="24"/>
+        </w:rPr>
+        <w:t>__</w:t>
+      </w:r>
+      <w:r>
+        <w:rPr>
+          <w:rFonts w:ascii="標楷體" w:eastAsia="標楷體" w:hAnsi="標楷體" w:hint="eastAsia"/>
+          <w:sz w:val="28"/>
+          <w:szCs w:val="24"/>
+        </w:rPr>
+        <w:t xml:space="preserve">  ___________</w:t>
+      </w:r>
+      <w:r>
+        <w:rPr>
+          <w:rFonts w:ascii="標楷體" w:eastAsia="標楷體" w:hAnsi="標楷體" w:hint="eastAsia"/>
+          <w:sz w:val="28"/>
+          <w:szCs w:val="24"/>
+        </w:rPr>
+        <w:t>__</w:t>
+      </w:r>
     </w:p>
     <w:p>
       <w:pPr>
-        <w:rPr>
-          <w:rFonts w:ascii="標楷體" w:eastAsia="標楷體" w:hAnsi="標楷體" w:hint="eastAsia"/>
-          <w:sz w:val="28"/>
-          <w:szCs w:val="24"/>
-        </w:rPr>
-      </w:pPr>
-      <w:r>
-        <w:rPr>
-          <w:rFonts w:ascii="標楷體" w:eastAsia="標楷體" w:hAnsi="標楷體" w:hint="eastAsia"/>
-          <w:sz w:val="28"/>
-          <w:szCs w:val="24"/>
-        </w:rPr>
-        <w:t xml:space="preserve">            </w:t>
-      </w:r>
-      <w:r>
-        <w:rPr>
-          <w:rFonts w:ascii="標楷體" w:eastAsia="標楷體" w:hAnsi="標楷體" w:hint="eastAsia"/>
-          <w:sz w:val="28"/>
-          <w:szCs w:val="24"/>
-        </w:rPr>
-        <w:t xml:space="preserve"> </w:t>
-      </w:r>
-      <w:r>
-        <w:rPr>
-          <w:rFonts w:ascii="標楷體" w:eastAsia="標楷體" w:hAnsi="標楷體" w:hint="eastAsia"/>
-          <w:sz w:val="28"/>
-          <w:szCs w:val="24"/>
-        </w:rPr>
-        <w:t xml:space="preserve"> 職稱       </w:t>
-      </w:r>
-      <w:r>
-        <w:rPr>
-          <w:rFonts w:ascii="標楷體" w:eastAsia="標楷體" w:hAnsi="標楷體" w:hint="eastAsia"/>
-          <w:sz w:val="28"/>
-          <w:szCs w:val="24"/>
-        </w:rPr>
-        <w:t xml:space="preserve">     </w:t>
-      </w:r>
-      <w:r>
-        <w:rPr>
-          <w:rFonts w:ascii="標楷體" w:eastAsia="標楷體" w:hAnsi="標楷體" w:hint="eastAsia"/>
-          <w:sz w:val="28"/>
-          <w:szCs w:val="24"/>
-        </w:rPr>
-        <w:t xml:space="preserve">           姓名           電話</w:t>
+        <w:spacing w:line="0" w:lineRule="atLeast"/>
+        <w:rPr>
+          <w:rFonts w:ascii="標楷體" w:eastAsia="標楷體" w:hAnsi="標楷體"/>
+          <w:sz w:val="28"/>
+          <w:szCs w:val="24"/>
+        </w:rPr>
+      </w:pPr>
+      <w:r>
+        <w:rPr>
+          <w:rFonts w:ascii="標楷體" w:eastAsia="標楷體" w:hAnsi="標楷體" w:hint="eastAsia"/>
+          <w:sz w:val="28"/>
+          <w:szCs w:val="24"/>
+        </w:rPr>
+        <w:t>__________________________________   ___________</w:t>
+      </w:r>
+      <w:r>
+        <w:rPr>
+          <w:rFonts w:ascii="標楷體" w:eastAsia="標楷體" w:hAnsi="標楷體" w:hint="eastAsia"/>
+          <w:sz w:val="28"/>
+          <w:szCs w:val="24"/>
+        </w:rPr>
+        <w:t>__</w:t>
+      </w:r>
+      <w:r>
+        <w:rPr>
+          <w:rFonts w:ascii="標楷體" w:eastAsia="標楷體" w:hAnsi="標楷體" w:hint="eastAsia"/>
+          <w:sz w:val="28"/>
+          <w:szCs w:val="24"/>
+        </w:rPr>
+        <w:t xml:space="preserve">  ___________</w:t>
+      </w:r>
+      <w:r>
+        <w:rPr>
+          <w:rFonts w:ascii="標楷體" w:eastAsia="標楷體" w:hAnsi="標楷體" w:hint="eastAsia"/>
+          <w:sz w:val="28"/>
+          <w:szCs w:val="24"/>
+        </w:rPr>
+        <w:t>__</w:t>
       </w:r>
     </w:p>
     <w:p>
       <w:pPr>
-        <w:rPr>
-          <w:rFonts w:ascii="標楷體" w:eastAsia="標楷體" w:hAnsi="標楷體" w:hint="eastAsia"/>
+        <w:spacing w:line="0" w:lineRule="atLeast"/>
+        <w:rPr>
+          <w:rFonts w:ascii="標楷體" w:eastAsia="標楷體" w:hAnsi="標楷體"/>
           <w:sz w:val="28"/>
           <w:szCs w:val="24"/>
         </w:rPr>
@@ -411,8 +951,9 @@
     </w:p>
     <w:p>
       <w:pPr>
-        <w:rPr>
-          <w:rFonts w:ascii="標楷體" w:eastAsia="標楷體" w:hAnsi="標楷體" w:hint="eastAsia"/>
+        <w:spacing w:line="0" w:lineRule="atLeast"/>
+        <w:rPr>
+          <w:rFonts w:ascii="標楷體" w:eastAsia="標楷體" w:hAnsi="標楷體"/>
           <w:sz w:val="28"/>
           <w:szCs w:val="24"/>
         </w:rPr>
@@ -452,8 +993,9 @@
     </w:p>
     <w:p>
       <w:pPr>
-        <w:rPr>
-          <w:rFonts w:ascii="標楷體" w:eastAsia="標楷體" w:hAnsi="標楷體" w:hint="eastAsia"/>
+        <w:spacing w:line="0" w:lineRule="atLeast"/>
+        <w:rPr>
+          <w:rFonts w:ascii="標楷體" w:eastAsia="標楷體" w:hAnsi="標楷體"/>
           <w:sz w:val="28"/>
           <w:szCs w:val="24"/>
         </w:rPr>
@@ -490,144 +1032,12 @@
         </w:rPr>
         <w:t>__</w:t>
       </w:r>
-    </w:p>
-    <w:p>
-      <w:pPr>
-        <w:rPr>
-          <w:rFonts w:ascii="標楷體" w:eastAsia="標楷體" w:hAnsi="標楷體" w:hint="eastAsia"/>
-          <w:sz w:val="28"/>
-          <w:szCs w:val="24"/>
-        </w:rPr>
-      </w:pPr>
-      <w:r>
-        <w:rPr>
-          <w:rFonts w:ascii="標楷體" w:eastAsia="標楷體" w:hAnsi="標楷體" w:hint="eastAsia"/>
-          <w:sz w:val="28"/>
-          <w:szCs w:val="24"/>
-        </w:rPr>
-        <w:t>__________________________________   ___________</w:t>
-      </w:r>
-      <w:r>
-        <w:rPr>
-          <w:rFonts w:ascii="標楷體" w:eastAsia="標楷體" w:hAnsi="標楷體" w:hint="eastAsia"/>
-          <w:sz w:val="28"/>
-          <w:szCs w:val="24"/>
-        </w:rPr>
-        <w:t>__</w:t>
-      </w:r>
-      <w:r>
-        <w:rPr>
-          <w:rFonts w:ascii="標楷體" w:eastAsia="標楷體" w:hAnsi="標楷體" w:hint="eastAsia"/>
-          <w:sz w:val="28"/>
-          <w:szCs w:val="24"/>
-        </w:rPr>
-        <w:t xml:space="preserve">  ___________</w:t>
-      </w:r>
-      <w:r>
-        <w:rPr>
-          <w:rFonts w:ascii="標楷體" w:eastAsia="標楷體" w:hAnsi="標楷體" w:hint="eastAsia"/>
-          <w:sz w:val="28"/>
-          <w:szCs w:val="24"/>
-        </w:rPr>
-        <w:t>__</w:t>
-      </w:r>
-    </w:p>
-    <w:p>
-      <w:pPr>
-        <w:rPr>
-          <w:rFonts w:ascii="標楷體" w:eastAsia="標楷體" w:hAnsi="標楷體" w:hint="eastAsia"/>
-          <w:sz w:val="28"/>
-          <w:szCs w:val="24"/>
-        </w:rPr>
-      </w:pPr>
-      <w:r>
-        <w:rPr>
-          <w:rFonts w:ascii="標楷體" w:eastAsia="標楷體" w:hAnsi="標楷體" w:hint="eastAsia"/>
-          <w:sz w:val="28"/>
-          <w:szCs w:val="24"/>
-        </w:rPr>
-        <w:t>__________________________________   ___________</w:t>
-      </w:r>
-      <w:r>
-        <w:rPr>
-          <w:rFonts w:ascii="標楷體" w:eastAsia="標楷體" w:hAnsi="標楷體" w:hint="eastAsia"/>
-          <w:sz w:val="28"/>
-          <w:szCs w:val="24"/>
-        </w:rPr>
-        <w:t>__</w:t>
-      </w:r>
-      <w:r>
-        <w:rPr>
-          <w:rFonts w:ascii="標楷體" w:eastAsia="標楷體" w:hAnsi="標楷體" w:hint="eastAsia"/>
-          <w:sz w:val="28"/>
-          <w:szCs w:val="24"/>
-        </w:rPr>
-        <w:t xml:space="preserve">  ___________</w:t>
-      </w:r>
-      <w:r>
-        <w:rPr>
-          <w:rFonts w:ascii="標楷體" w:eastAsia="標楷體" w:hAnsi="標楷體" w:hint="eastAsia"/>
-          <w:sz w:val="28"/>
-          <w:szCs w:val="24"/>
-        </w:rPr>
-        <w:t>__</w:t>
-      </w:r>
-    </w:p>
-    <w:p>
-      <w:pPr>
-        <w:rPr>
-          <w:rFonts w:ascii="標楷體" w:eastAsia="標楷體" w:hAnsi="標楷體"/>
-          <w:sz w:val="28"/>
-          <w:szCs w:val="24"/>
-        </w:rPr>
-      </w:pPr>
-      <w:r>
-        <w:rPr>
-          <w:rFonts w:ascii="標楷體" w:eastAsia="標楷體" w:hAnsi="標楷體" w:hint="eastAsia"/>
-          <w:sz w:val="28"/>
-          <w:szCs w:val="24"/>
-        </w:rPr>
-        <w:t>__________________________________   ___________</w:t>
-      </w:r>
-      <w:r>
-        <w:rPr>
-          <w:rFonts w:ascii="標楷體" w:eastAsia="標楷體" w:hAnsi="標楷體" w:hint="eastAsia"/>
-          <w:sz w:val="28"/>
-          <w:szCs w:val="24"/>
-        </w:rPr>
-        <w:t>__</w:t>
-      </w:r>
-      <w:r>
-        <w:rPr>
-          <w:rFonts w:ascii="標楷體" w:eastAsia="標楷體" w:hAnsi="標楷體" w:hint="eastAsia"/>
-          <w:sz w:val="28"/>
-          <w:szCs w:val="24"/>
-        </w:rPr>
-        <w:t xml:space="preserve">  ___________</w:t>
-      </w:r>
-      <w:r>
-        <w:rPr>
-          <w:rFonts w:ascii="標楷體" w:eastAsia="標楷體" w:hAnsi="標楷體" w:hint="eastAsia"/>
-          <w:sz w:val="28"/>
-          <w:szCs w:val="24"/>
-        </w:rPr>
-        <w:t>__</w:t>
-      </w:r>
-    </w:p>
-    <w:p>
-      <w:pPr>
-        <w:rPr>
-          <w:rFonts w:ascii="標楷體" w:eastAsia="標楷體" w:hAnsi="標楷體" w:hint="eastAsia"/>
-          <w:sz w:val="28"/>
-          <w:szCs w:val="24"/>
-        </w:rPr>
-      </w:pPr>
       <w:bookmarkStart w:id="0" w:name="_GoBack"/>
       <w:bookmarkEnd w:id="0"/>
     </w:p>
     <w:sectPr>
       <w:pgSz w:w="11906" w:h="16838"/>
-      <w:pgMar w:top="1361" w:right="1361" w:bottom="1361" w:left="1361" w:header="851" w:footer="992" w:gutter="0"/>
+      <w:pgMar w:top="1021" w:right="1021" w:bottom="1021" w:left="1021" w:header="851" w:footer="992" w:gutter="0"/>
       <w:cols w:space="425"/>
       <w:docGrid w:type="lines" w:linePitch="360"/>
     </w:sectPr>
@@ -1254,6 +1664,22 @@
       <w:ind w:leftChars="200" w:left="480"/>
     </w:pPr>
   </w:style>
+  <w:style w:type="table" w:styleId="a4">
+    <w:name w:val="Table Grid"/>
+    <w:basedOn w:val="a1"/>
+    <w:uiPriority w:val="39"/>
+    <w:rsid w:val="00C660F6"/>
+    <w:tblPr>
+      <w:tblBorders>
+        <w:top w:val="single" w:sz="4" w:space="0" w:color="auto"/>
+        <w:left w:val="single" w:sz="4" w:space="0" w:color="auto"/>
+        <w:bottom w:val="single" w:sz="4" w:space="0" w:color="auto"/>
+        <w:right w:val="single" w:sz="4" w:space="0" w:color="auto"/>
+        <w:insideH w:val="single" w:sz="4" w:space="0" w:color="auto"/>
+        <w:insideV w:val="single" w:sz="4" w:space="0" w:color="auto"/>
+      </w:tblBorders>
+    </w:tblPr>
+  </w:style>
 </w:styles>
 </file>
 

</xml_diff>